<commit_message>
Adding cover page and final documentation
</commit_message>
<xml_diff>
--- a/covers/Agile_Project_Cover.docx
+++ b/covers/Agile_Project_Cover.docx
@@ -17,7 +17,7 @@
         <mc:AlternateContent>
           <mc:Choice Requires="wpg">
             <w:drawing>
-              <wp:anchor distT="0" distB="0" distL="114300" distR="114300" simplePos="0" relativeHeight="251660288" behindDoc="0" locked="0" layoutInCell="1" allowOverlap="1" wp14:anchorId="35946169" wp14:editId="3C454DAA">
+              <wp:anchor distT="0" distB="0" distL="114300" distR="114300" simplePos="0" relativeHeight="251660288" behindDoc="0" locked="0" layoutInCell="1" allowOverlap="1" wp14:anchorId="35946169" wp14:editId="49C2C134">
                 <wp:simplePos x="0" y="0"/>
                 <wp:positionH relativeFrom="page">
                   <wp:align>left</wp:align>
@@ -25,8 +25,8 @@
                 <wp:positionV relativeFrom="page">
                   <wp:align>top</wp:align>
                 </wp:positionV>
-                <wp:extent cx="5247249" cy="5251010"/>
-                <wp:effectExtent l="0" t="0" r="0" b="0"/>
+                <wp:extent cx="5673687" cy="5251010"/>
+                <wp:effectExtent l="0" t="0" r="3810" b="0"/>
                 <wp:wrapNone/>
                 <wp:docPr id="459" name="Group 459" title="Title and subtitle with crop mark graphic"/>
                 <wp:cNvGraphicFramePr/>
@@ -37,7 +37,7 @@
                       <wpg:grpSpPr>
                         <a:xfrm>
                           <a:off x="0" y="0"/>
-                          <a:ext cx="5247249" cy="5251010"/>
+                          <a:ext cx="5673687" cy="5251010"/>
                           <a:chOff x="0" y="0"/>
                           <a:chExt cx="3738589" cy="3401568"/>
                         </a:xfrm>
@@ -242,7 +242,27 @@
                                       <w:sz w:val="72"/>
                                       <w:szCs w:val="72"/>
                                     </w:rPr>
-                                    <w:t>Project Ruby Acorn Autoscaling a gaming service</w:t>
+                                    <w:t>Project Ruby Acorn</w:t>
+                                  </w:r>
+                                  <w:r>
+                                    <w:rPr>
+                                      <w:rFonts w:ascii="Times New Roman" w:hAnsi="Times New Roman" w:cs="Times New Roman"/>
+                                      <w:caps/>
+                                      <w:color w:val="134163" w:themeColor="accent2" w:themeShade="80"/>
+                                      <w:sz w:val="72"/>
+                                      <w:szCs w:val="72"/>
+                                    </w:rPr>
+                                    <w:t>:</w:t>
+                                  </w:r>
+                                  <w:r>
+                                    <w:rPr>
+                                      <w:rFonts w:ascii="Times New Roman" w:hAnsi="Times New Roman" w:cs="Times New Roman"/>
+                                      <w:caps/>
+                                      <w:color w:val="134163" w:themeColor="accent2" w:themeShade="80"/>
+                                      <w:sz w:val="72"/>
+                                      <w:szCs w:val="72"/>
+                                    </w:rPr>
+                                    <w:t xml:space="preserve"> Autoscaling a gaming service</w:t>
                                   </w:r>
                                 </w:sdtContent>
                               </w:sdt>
@@ -270,7 +290,7 @@
           </mc:Choice>
           <mc:Fallback>
             <w:pict>
-              <v:group w14:anchorId="35946169" id="Group 459" o:spid="_x0000_s1026" alt="Title: Title and subtitle with crop mark graphic" style="position:absolute;margin-left:0;margin-top:0;width:413.15pt;height:413.45pt;z-index:251660288;mso-position-horizontal:left;mso-position-horizontal-relative:page;mso-position-vertical:top;mso-position-vertical-relative:page;mso-width-relative:margin;mso-height-relative:margin" coordsize="37385,34015" o:gfxdata="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">
+              <v:group w14:anchorId="35946169" id="Group 459" o:spid="_x0000_s1026" alt="Title: Title and subtitle with crop mark graphic" style="position:absolute;margin-left:0;margin-top:0;width:446.75pt;height:413.45pt;z-index:251660288;mso-position-horizontal:left;mso-position-horizontal-relative:page;mso-position-vertical:top;mso-position-vertical-relative:page;mso-width-relative:margin;mso-height-relative:margin" coordsize="37385,34015" o:gfxdata="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">
                 <v:group id="Group 460" o:spid="_x0000_s1027" style="position:absolute;width:26426;height:34015" coordsize="26426,34015" o:gfxdata="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">
                   <v:shape id="Freeform 461" o:spid="_x0000_s1028" style="position:absolute;left:5048;top:5048;width:21336;height:28670;visibility:visible;mso-wrap-style:square;v-text-anchor:top" coordsize="1344,1806" o:gfxdata="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" path="m168,1806l,1806,,,1344,r,165l168,165r,1641xe" fillcolor="#335b74 [3215]" stroked="f">
                     <v:path arrowok="t" o:connecttype="custom" o:connectlocs="266700,2867025;0,2867025;0,0;2133600,0;2133600,261938;266700,261938;266700,2867025" o:connectangles="0,0,0,0,0,0,0"/>
@@ -322,7 +342,27 @@
                                 <w:sz w:val="72"/>
                                 <w:szCs w:val="72"/>
                               </w:rPr>
-                              <w:t>Project Ruby Acorn Autoscaling a gaming service</w:t>
+                              <w:t>Project Ruby Acorn</w:t>
+                            </w:r>
+                            <w:r>
+                              <w:rPr>
+                                <w:rFonts w:ascii="Times New Roman" w:hAnsi="Times New Roman" w:cs="Times New Roman"/>
+                                <w:caps/>
+                                <w:color w:val="134163" w:themeColor="accent2" w:themeShade="80"/>
+                                <w:sz w:val="72"/>
+                                <w:szCs w:val="72"/>
+                              </w:rPr>
+                              <w:t>:</w:t>
+                            </w:r>
+                            <w:r>
+                              <w:rPr>
+                                <w:rFonts w:ascii="Times New Roman" w:hAnsi="Times New Roman" w:cs="Times New Roman"/>
+                                <w:caps/>
+                                <w:color w:val="134163" w:themeColor="accent2" w:themeShade="80"/>
+                                <w:sz w:val="72"/>
+                                <w:szCs w:val="72"/>
+                              </w:rPr>
+                              <w:t xml:space="preserve"> Autoscaling a gaming service</w:t>
                             </w:r>
                           </w:sdtContent>
                         </w:sdt>
@@ -773,261 +813,320 @@
               </mc:Fallback>
             </mc:AlternateContent>
           </w:r>
-          <w:r>
-            <w:rPr>
-              <w:rFonts w:ascii="Times New Roman" w:hAnsi="Times New Roman" w:cs="Times New Roman"/>
-              <w:noProof/>
-            </w:rPr>
-            <mc:AlternateContent>
-              <mc:Choice Requires="wpg">
-                <w:drawing>
-                  <wp:anchor distT="0" distB="0" distL="114300" distR="114300" simplePos="0" relativeHeight="251661312" behindDoc="0" locked="0" layoutInCell="1" allowOverlap="1" wp14:anchorId="5EA070E1" wp14:editId="0B685B3A">
-                    <wp:simplePos x="0" y="0"/>
-                    <wp:positionH relativeFrom="page">
-                      <wp:posOffset>1955800</wp:posOffset>
-                    </wp:positionH>
-                    <wp:positionV relativeFrom="page">
-                      <wp:posOffset>5676900</wp:posOffset>
-                    </wp:positionV>
-                    <wp:extent cx="5610225" cy="5018405"/>
-                    <wp:effectExtent l="0" t="0" r="0" b="0"/>
-                    <wp:wrapNone/>
-                    <wp:docPr id="454" name="Group 454" title="Author and company name with crop mark graphic"/>
-                    <wp:cNvGraphicFramePr/>
-                    <a:graphic xmlns:a="http://schemas.openxmlformats.org/drawingml/2006/main">
-                      <a:graphicData uri="http://schemas.microsoft.com/office/word/2010/wordprocessingGroup">
-                        <wpg:wgp>
-                          <wpg:cNvGrpSpPr/>
-                          <wpg:grpSpPr>
+        </w:p>
+      </w:sdtContent>
+    </w:sdt>
+    <w:p>
+      <w:pPr>
+        <w:pStyle w:val="code-line"/>
+        <w:rPr>
+          <w:rFonts w:ascii="Segoe UI" w:hAnsi="Segoe UI" w:cs="Segoe UI"/>
+          <w:color w:val="000000"/>
+          <w:sz w:val="21"/>
+          <w:szCs w:val="21"/>
+        </w:rPr>
+      </w:pPr>
+      <w:r>
+        <w:rPr>
+          <w:noProof/>
+        </w:rPr>
+        <mc:AlternateContent>
+          <mc:Choice Requires="wpg">
+            <w:drawing>
+              <wp:anchor distT="0" distB="0" distL="114300" distR="114300" simplePos="0" relativeHeight="251661312" behindDoc="0" locked="0" layoutInCell="1" allowOverlap="1" wp14:anchorId="5EA070E1" wp14:editId="30F2A7E7">
+                <wp:simplePos x="0" y="0"/>
+                <wp:positionH relativeFrom="page">
+                  <wp:posOffset>485192</wp:posOffset>
+                </wp:positionH>
+                <wp:positionV relativeFrom="page">
+                  <wp:posOffset>4572001</wp:posOffset>
+                </wp:positionV>
+                <wp:extent cx="7084462" cy="6119416"/>
+                <wp:effectExtent l="0" t="0" r="0" b="0"/>
+                <wp:wrapNone/>
+                <wp:docPr id="454" name="Group 454" title="Author and company name with crop mark graphic"/>
+                <wp:cNvGraphicFramePr/>
+                <a:graphic xmlns:a="http://schemas.openxmlformats.org/drawingml/2006/main">
+                  <a:graphicData uri="http://schemas.microsoft.com/office/word/2010/wordprocessingGroup">
+                    <wpg:wgp>
+                      <wpg:cNvGrpSpPr/>
+                      <wpg:grpSpPr>
+                        <a:xfrm>
+                          <a:off x="0" y="0"/>
+                          <a:ext cx="7084462" cy="6119416"/>
+                          <a:chOff x="0" y="-740267"/>
+                          <a:chExt cx="4671822" cy="4114403"/>
+                        </a:xfrm>
+                      </wpg:grpSpPr>
+                      <wpg:grpSp>
+                        <wpg:cNvPr id="455" name="Group 455" title="Crop mark graphic"/>
+                        <wpg:cNvGrpSpPr/>
+                        <wpg:grpSpPr>
+                          <a:xfrm>
+                            <a:off x="2038350" y="0"/>
+                            <a:ext cx="2633472" cy="3374136"/>
+                            <a:chOff x="0" y="0"/>
+                            <a:chExt cx="2628900" cy="3371850"/>
+                          </a:xfrm>
+                        </wpg:grpSpPr>
+                        <wps:wsp>
+                          <wps:cNvPr id="456" name="Freeform 456"/>
+                          <wps:cNvSpPr>
+                            <a:spLocks/>
+                          </wps:cNvSpPr>
+                          <wps:spPr bwMode="auto">
                             <a:xfrm>
                               <a:off x="0" y="0"/>
-                              <a:ext cx="5610225" cy="5018405"/>
-                              <a:chOff x="0" y="0"/>
-                              <a:chExt cx="4671822" cy="3374136"/>
+                              <a:ext cx="2133600" cy="2867025"/>
                             </a:xfrm>
-                          </wpg:grpSpPr>
-                          <wpg:grpSp>
-                            <wpg:cNvPr id="455" name="Group 455" title="Crop mark graphic"/>
-                            <wpg:cNvGrpSpPr/>
-                            <wpg:grpSpPr>
-                              <a:xfrm>
-                                <a:off x="2038350" y="0"/>
-                                <a:ext cx="2633472" cy="3374136"/>
-                                <a:chOff x="0" y="0"/>
-                                <a:chExt cx="2628900" cy="3371850"/>
-                              </a:xfrm>
-                            </wpg:grpSpPr>
-                            <wps:wsp>
-                              <wps:cNvPr id="456" name="Freeform 456"/>
-                              <wps:cNvSpPr>
-                                <a:spLocks/>
-                              </wps:cNvSpPr>
-                              <wps:spPr bwMode="auto">
-                                <a:xfrm>
-                                  <a:off x="0" y="0"/>
-                                  <a:ext cx="2133600" cy="2867025"/>
-                                </a:xfrm>
-                                <a:custGeom>
-                                  <a:avLst/>
-                                  <a:gdLst>
-                                    <a:gd name="T0" fmla="*/ 1344 w 1344"/>
-                                    <a:gd name="T1" fmla="*/ 1806 h 1806"/>
-                                    <a:gd name="T2" fmla="*/ 0 w 1344"/>
-                                    <a:gd name="T3" fmla="*/ 1806 h 1806"/>
-                                    <a:gd name="T4" fmla="*/ 0 w 1344"/>
-                                    <a:gd name="T5" fmla="*/ 1641 h 1806"/>
-                                    <a:gd name="T6" fmla="*/ 1176 w 1344"/>
-                                    <a:gd name="T7" fmla="*/ 1641 h 1806"/>
-                                    <a:gd name="T8" fmla="*/ 1176 w 1344"/>
-                                    <a:gd name="T9" fmla="*/ 0 h 1806"/>
-                                    <a:gd name="T10" fmla="*/ 1344 w 1344"/>
-                                    <a:gd name="T11" fmla="*/ 0 h 1806"/>
-                                    <a:gd name="T12" fmla="*/ 1344 w 1344"/>
-                                    <a:gd name="T13" fmla="*/ 1806 h 1806"/>
-                                  </a:gdLst>
-                                  <a:ahLst/>
-                                  <a:cxnLst>
-                                    <a:cxn ang="0">
-                                      <a:pos x="T0" y="T1"/>
-                                    </a:cxn>
-                                    <a:cxn ang="0">
-                                      <a:pos x="T2" y="T3"/>
-                                    </a:cxn>
-                                    <a:cxn ang="0">
-                                      <a:pos x="T4" y="T5"/>
-                                    </a:cxn>
-                                    <a:cxn ang="0">
-                                      <a:pos x="T6" y="T7"/>
-                                    </a:cxn>
-                                    <a:cxn ang="0">
-                                      <a:pos x="T8" y="T9"/>
-                                    </a:cxn>
-                                    <a:cxn ang="0">
-                                      <a:pos x="T10" y="T11"/>
-                                    </a:cxn>
-                                    <a:cxn ang="0">
-                                      <a:pos x="T12" y="T13"/>
-                                    </a:cxn>
-                                  </a:cxnLst>
-                                  <a:rect l="0" t="0" r="r" b="b"/>
-                                  <a:pathLst>
-                                    <a:path w="1344" h="1806">
-                                      <a:moveTo>
-                                        <a:pt x="1344" y="1806"/>
-                                      </a:moveTo>
-                                      <a:lnTo>
-                                        <a:pt x="0" y="1806"/>
-                                      </a:lnTo>
-                                      <a:lnTo>
-                                        <a:pt x="0" y="1641"/>
-                                      </a:lnTo>
-                                      <a:lnTo>
-                                        <a:pt x="1176" y="1641"/>
-                                      </a:lnTo>
-                                      <a:lnTo>
-                                        <a:pt x="1176" y="0"/>
-                                      </a:lnTo>
-                                      <a:lnTo>
-                                        <a:pt x="1344" y="0"/>
-                                      </a:lnTo>
-                                      <a:lnTo>
-                                        <a:pt x="1344" y="1806"/>
-                                      </a:lnTo>
-                                      <a:close/>
-                                    </a:path>
-                                  </a:pathLst>
-                                </a:custGeom>
-                                <a:solidFill>
-                                  <a:schemeClr val="tx2"/>
-                                </a:solidFill>
-                                <a:ln>
-                                  <a:noFill/>
-                                </a:ln>
-                              </wps:spPr>
-                              <wps:bodyPr vert="horz" wrap="square" lIns="91440" tIns="45720" rIns="91440" bIns="45720" numCol="1" anchor="t" anchorCtr="0" compatLnSpc="1">
-                                <a:prstTxWarp prst="textNoShape">
-                                  <a:avLst/>
-                                </a:prstTxWarp>
-                              </wps:bodyPr>
-                            </wps:wsp>
-                            <wps:wsp>
-                              <wps:cNvPr id="457" name="Rectangle 457"/>
-                              <wps:cNvSpPr/>
-                              <wps:spPr>
-                                <a:xfrm>
-                                  <a:off x="9525" y="0"/>
-                                  <a:ext cx="2619375" cy="3371850"/>
-                                </a:xfrm>
-                                <a:prstGeom prst="rect">
-                                  <a:avLst/>
-                                </a:prstGeom>
-                                <a:noFill/>
-                                <a:ln>
-                                  <a:noFill/>
-                                </a:ln>
-                              </wps:spPr>
-                              <wps:style>
-                                <a:lnRef idx="2">
-                                  <a:schemeClr val="accent1">
-                                    <a:shade val="50000"/>
-                                  </a:schemeClr>
-                                </a:lnRef>
-                                <a:fillRef idx="1">
-                                  <a:schemeClr val="accent1"/>
-                                </a:fillRef>
-                                <a:effectRef idx="0">
-                                  <a:schemeClr val="accent1"/>
-                                </a:effectRef>
-                                <a:fontRef idx="minor">
-                                  <a:schemeClr val="lt1"/>
-                                </a:fontRef>
-                              </wps:style>
-                              <wps:bodyPr rot="0" spcFirstLastPara="0" vertOverflow="overflow" horzOverflow="overflow" vert="horz" wrap="square" lIns="91440" tIns="45720" rIns="91440" bIns="45720" numCol="1" spcCol="0" rtlCol="0" fromWordArt="0" anchor="ctr" anchorCtr="0" forceAA="0" compatLnSpc="1">
-                                <a:prstTxWarp prst="textNoShape">
-                                  <a:avLst/>
-                                </a:prstTxWarp>
-                                <a:noAutofit/>
-                              </wps:bodyPr>
-                            </wps:wsp>
-                          </wpg:grpSp>
-                          <wps:wsp>
-                            <wps:cNvPr id="458" name="Text Box 458" title="Title and subtitle"/>
-                            <wps:cNvSpPr txBox="1"/>
-                            <wps:spPr>
-                              <a:xfrm>
-                                <a:off x="0" y="350196"/>
-                                <a:ext cx="3904218" cy="2259065"/>
-                              </a:xfrm>
-                              <a:prstGeom prst="rect">
-                                <a:avLst/>
-                              </a:prstGeom>
+                            <a:custGeom>
+                              <a:avLst/>
+                              <a:gdLst>
+                                <a:gd name="T0" fmla="*/ 1344 w 1344"/>
+                                <a:gd name="T1" fmla="*/ 1806 h 1806"/>
+                                <a:gd name="T2" fmla="*/ 0 w 1344"/>
+                                <a:gd name="T3" fmla="*/ 1806 h 1806"/>
+                                <a:gd name="T4" fmla="*/ 0 w 1344"/>
+                                <a:gd name="T5" fmla="*/ 1641 h 1806"/>
+                                <a:gd name="T6" fmla="*/ 1176 w 1344"/>
+                                <a:gd name="T7" fmla="*/ 1641 h 1806"/>
+                                <a:gd name="T8" fmla="*/ 1176 w 1344"/>
+                                <a:gd name="T9" fmla="*/ 0 h 1806"/>
+                                <a:gd name="T10" fmla="*/ 1344 w 1344"/>
+                                <a:gd name="T11" fmla="*/ 0 h 1806"/>
+                                <a:gd name="T12" fmla="*/ 1344 w 1344"/>
+                                <a:gd name="T13" fmla="*/ 1806 h 1806"/>
+                              </a:gdLst>
+                              <a:ahLst/>
+                              <a:cxnLst>
+                                <a:cxn ang="0">
+                                  <a:pos x="T0" y="T1"/>
+                                </a:cxn>
+                                <a:cxn ang="0">
+                                  <a:pos x="T2" y="T3"/>
+                                </a:cxn>
+                                <a:cxn ang="0">
+                                  <a:pos x="T4" y="T5"/>
+                                </a:cxn>
+                                <a:cxn ang="0">
+                                  <a:pos x="T6" y="T7"/>
+                                </a:cxn>
+                                <a:cxn ang="0">
+                                  <a:pos x="T8" y="T9"/>
+                                </a:cxn>
+                                <a:cxn ang="0">
+                                  <a:pos x="T10" y="T11"/>
+                                </a:cxn>
+                                <a:cxn ang="0">
+                                  <a:pos x="T12" y="T13"/>
+                                </a:cxn>
+                              </a:cxnLst>
+                              <a:rect l="0" t="0" r="r" b="b"/>
+                              <a:pathLst>
+                                <a:path w="1344" h="1806">
+                                  <a:moveTo>
+                                    <a:pt x="1344" y="1806"/>
+                                  </a:moveTo>
+                                  <a:lnTo>
+                                    <a:pt x="0" y="1806"/>
+                                  </a:lnTo>
+                                  <a:lnTo>
+                                    <a:pt x="0" y="1641"/>
+                                  </a:lnTo>
+                                  <a:lnTo>
+                                    <a:pt x="1176" y="1641"/>
+                                  </a:lnTo>
+                                  <a:lnTo>
+                                    <a:pt x="1176" y="0"/>
+                                  </a:lnTo>
+                                  <a:lnTo>
+                                    <a:pt x="1344" y="0"/>
+                                  </a:lnTo>
+                                  <a:lnTo>
+                                    <a:pt x="1344" y="1806"/>
+                                  </a:lnTo>
+                                  <a:close/>
+                                </a:path>
+                              </a:pathLst>
+                            </a:custGeom>
+                            <a:solidFill>
+                              <a:schemeClr val="tx2"/>
+                            </a:solidFill>
+                            <a:ln>
                               <a:noFill/>
-                              <a:ln w="6350">
-                                <a:noFill/>
-                              </a:ln>
-                            </wps:spPr>
-                            <wps:txbx>
-                              <w:txbxContent>
-                                <w:p>
-                                  <w:pPr>
-                                    <w:pStyle w:val="NoSpacing"/>
-                                    <w:shd w:val="clear" w:color="auto" w:fill="DFECEB" w:themeFill="accent6" w:themeFillTint="33"/>
-                                    <w:jc w:val="right"/>
-                                    <w:rPr>
-                                      <w:rFonts w:ascii="Times New Roman" w:hAnsi="Times New Roman" w:cs="Times New Roman"/>
-                                      <w:color w:val="134163" w:themeColor="accent2" w:themeShade="80"/>
-                                      <w:spacing w:val="10"/>
-                                      <w:sz w:val="40"/>
-                                      <w:szCs w:val="40"/>
-                                    </w:rPr>
-                                  </w:pPr>
+                            </a:ln>
+                          </wps:spPr>
+                          <wps:bodyPr vert="horz" wrap="square" lIns="91440" tIns="45720" rIns="91440" bIns="45720" numCol="1" anchor="t" anchorCtr="0" compatLnSpc="1">
+                            <a:prstTxWarp prst="textNoShape">
+                              <a:avLst/>
+                            </a:prstTxWarp>
+                          </wps:bodyPr>
+                        </wps:wsp>
+                        <wps:wsp>
+                          <wps:cNvPr id="457" name="Rectangle 457"/>
+                          <wps:cNvSpPr/>
+                          <wps:spPr>
+                            <a:xfrm>
+                              <a:off x="9525" y="0"/>
+                              <a:ext cx="2619375" cy="3371850"/>
+                            </a:xfrm>
+                            <a:prstGeom prst="rect">
+                              <a:avLst/>
+                            </a:prstGeom>
+                            <a:noFill/>
+                            <a:ln>
+                              <a:noFill/>
+                            </a:ln>
+                          </wps:spPr>
+                          <wps:style>
+                            <a:lnRef idx="2">
+                              <a:schemeClr val="accent1">
+                                <a:shade val="50000"/>
+                              </a:schemeClr>
+                            </a:lnRef>
+                            <a:fillRef idx="1">
+                              <a:schemeClr val="accent1"/>
+                            </a:fillRef>
+                            <a:effectRef idx="0">
+                              <a:schemeClr val="accent1"/>
+                            </a:effectRef>
+                            <a:fontRef idx="minor">
+                              <a:schemeClr val="lt1"/>
+                            </a:fontRef>
+                          </wps:style>
+                          <wps:bodyPr rot="0" spcFirstLastPara="0" vertOverflow="overflow" horzOverflow="overflow" vert="horz" wrap="square" lIns="91440" tIns="45720" rIns="91440" bIns="45720" numCol="1" spcCol="0" rtlCol="0" fromWordArt="0" anchor="ctr" anchorCtr="0" forceAA="0" compatLnSpc="1">
+                            <a:prstTxWarp prst="textNoShape">
+                              <a:avLst/>
+                            </a:prstTxWarp>
+                            <a:noAutofit/>
+                          </wps:bodyPr>
+                        </wps:wsp>
+                      </wpg:grpSp>
+                      <wps:wsp>
+                        <wps:cNvPr id="458" name="Text Box 458" title="Title and subtitle"/>
+                        <wps:cNvSpPr txBox="1"/>
+                        <wps:spPr>
+                          <a:xfrm>
+                            <a:off x="0" y="-740267"/>
+                            <a:ext cx="3904218" cy="3349529"/>
+                          </a:xfrm>
+                          <a:prstGeom prst="rect">
+                            <a:avLst/>
+                          </a:prstGeom>
+                          <a:noFill/>
+                          <a:ln w="6350">
+                            <a:noFill/>
+                          </a:ln>
+                        </wps:spPr>
+                        <wps:txbx>
+                          <w:txbxContent>
+                            <w:p>
+                              <w:pPr>
+                                <w:pStyle w:val="NoSpacing"/>
+                                <w:shd w:val="clear" w:color="auto" w:fill="DFECEB" w:themeFill="accent6" w:themeFillTint="33"/>
+                                <w:jc w:val="right"/>
+                                <w:rPr>
+                                  <w:rFonts w:ascii="Times New Roman" w:hAnsi="Times New Roman" w:cs="Times New Roman"/>
+                                  <w:color w:val="134163" w:themeColor="accent2" w:themeShade="80"/>
+                                  <w:spacing w:val="10"/>
+                                  <w:sz w:val="40"/>
+                                  <w:szCs w:val="40"/>
+                                </w:rPr>
+                              </w:pPr>
+                              <w:r>
+                                <w:rPr>
+                                  <w:rFonts w:ascii="Times New Roman" w:hAnsi="Times New Roman" w:cs="Times New Roman"/>
+                                  <w:color w:val="134163" w:themeColor="accent2" w:themeShade="80"/>
+                                  <w:spacing w:val="10"/>
+                                  <w:sz w:val="40"/>
+                                  <w:szCs w:val="40"/>
+                                </w:rPr>
+                                <w:br/>
+                              </w:r>
+                              <w:r>
+                                <w:rPr>
+                                  <w:rFonts w:ascii="Times New Roman" w:hAnsi="Times New Roman" w:cs="Times New Roman"/>
+                                  <w:color w:val="134163" w:themeColor="accent2" w:themeShade="80"/>
+                                  <w:spacing w:val="10"/>
+                                  <w:sz w:val="40"/>
+                                  <w:szCs w:val="40"/>
+                                </w:rPr>
+                                <w:t>Presented by:</w:t>
+                              </w:r>
+                            </w:p>
+                            <w:p>
+                              <w:pPr>
+                                <w:pStyle w:val="NoSpacing"/>
+                                <w:shd w:val="clear" w:color="auto" w:fill="DFECEB" w:themeFill="accent6" w:themeFillTint="33"/>
+                                <w:jc w:val="right"/>
+                                <w:rPr>
+                                  <w:sz w:val="24"/>
+                                  <w:szCs w:val="24"/>
+                                </w:rPr>
+                              </w:pPr>
+                              <w:r>
+                                <w:rPr>
+                                  <w:rFonts w:ascii="Times New Roman" w:hAnsi="Times New Roman" w:cs="Times New Roman"/>
+                                  <w:color w:val="134163" w:themeColor="accent2" w:themeShade="80"/>
+                                  <w:spacing w:val="10"/>
+                                  <w:sz w:val="40"/>
+                                  <w:szCs w:val="40"/>
+                                </w:rPr>
+                                <w:t xml:space="preserve">Pratima Kumari </w:t>
+                              </w:r>
+                              <w:r>
+                                <w:rPr>
+                                  <w:rFonts w:ascii="Times New Roman" w:hAnsi="Times New Roman" w:cs="Times New Roman"/>
+                                  <w:color w:val="134163" w:themeColor="accent2" w:themeShade="80"/>
+                                  <w:spacing w:val="10"/>
+                                  <w:sz w:val="40"/>
+                                  <w:szCs w:val="40"/>
+                                </w:rPr>
+                                <w:br/>
+                              </w:r>
+                              <w:r>
+                                <w:rPr>
+                                  <w:rFonts w:ascii="Times New Roman" w:hAnsi="Times New Roman" w:cs="Times New Roman"/>
+                                  <w:color w:val="134163" w:themeColor="accent2" w:themeShade="80"/>
+                                  <w:spacing w:val="10"/>
+                                  <w:sz w:val="40"/>
+                                  <w:szCs w:val="40"/>
+                                </w:rPr>
+                                <w:t>S372068</w:t>
+                              </w:r>
+                            </w:p>
+                            <w:p>
+                              <w:pPr>
+                                <w:pStyle w:val="NoSpacing"/>
+                                <w:shd w:val="clear" w:color="auto" w:fill="DFECEB" w:themeFill="accent6" w:themeFillTint="33"/>
+                                <w:jc w:val="right"/>
+                                <w:rPr>
+                                  <w:rFonts w:ascii="Times New Roman" w:hAnsi="Times New Roman" w:cs="Times New Roman"/>
+                                  <w:color w:val="134163" w:themeColor="accent2" w:themeShade="80"/>
+                                  <w:spacing w:val="10"/>
+                                  <w:sz w:val="36"/>
+                                  <w:szCs w:val="36"/>
+                                </w:rPr>
+                              </w:pPr>
+                              <w:sdt>
+                                <w:sdtPr>
+                                  <w:rPr>
+                                    <w:rFonts w:ascii="Times New Roman" w:hAnsi="Times New Roman" w:cs="Times New Roman"/>
+                                    <w:color w:val="134163" w:themeColor="accent2" w:themeShade="80"/>
+                                    <w:spacing w:val="10"/>
+                                    <w:sz w:val="36"/>
+                                    <w:szCs w:val="36"/>
+                                  </w:rPr>
+                                  <w:alias w:val="Company"/>
+                                  <w:tag w:val=""/>
+                                  <w:id w:val="1712304738"/>
+                                  <w:showingPlcHdr/>
+                                  <w:dataBinding w:prefixMappings="xmlns:ns0='http://schemas.openxmlformats.org/officeDocument/2006/extended-properties' " w:xpath="/ns0:Properties[1]/ns0:Company[1]" w:storeItemID="{6668398D-A668-4E3E-A5EB-62B293D839F1}"/>
+                                  <w15:appearance w15:val="hidden"/>
+                                  <w:text/>
+                                </w:sdtPr>
+                                <w:sdtContent>
                                   <w:r>
-                                    <w:rPr>
-                                      <w:rFonts w:ascii="Times New Roman" w:hAnsi="Times New Roman" w:cs="Times New Roman"/>
-                                      <w:color w:val="134163" w:themeColor="accent2" w:themeShade="80"/>
-                                      <w:spacing w:val="10"/>
-                                      <w:sz w:val="40"/>
-                                      <w:szCs w:val="40"/>
-                                    </w:rPr>
-                                    <w:br/>
-                                  </w:r>
-                                  <w:r>
-                                    <w:rPr>
-                                      <w:rFonts w:ascii="Times New Roman" w:hAnsi="Times New Roman" w:cs="Times New Roman"/>
-                                      <w:color w:val="134163" w:themeColor="accent2" w:themeShade="80"/>
-                                      <w:spacing w:val="10"/>
-                                      <w:sz w:val="40"/>
-                                      <w:szCs w:val="40"/>
-                                    </w:rPr>
-                                    <w:t>Presented by:</w:t>
-                                  </w:r>
-                                </w:p>
-                                <w:p>
-                                  <w:pPr>
-                                    <w:pStyle w:val="NoSpacing"/>
-                                    <w:shd w:val="clear" w:color="auto" w:fill="DFECEB" w:themeFill="accent6" w:themeFillTint="33"/>
-                                    <w:jc w:val="right"/>
-                                    <w:rPr>
-                                      <w:sz w:val="24"/>
-                                      <w:szCs w:val="24"/>
-                                    </w:rPr>
-                                  </w:pPr>
-                                  <w:r>
-                                    <w:rPr>
-                                      <w:rFonts w:ascii="Times New Roman" w:hAnsi="Times New Roman" w:cs="Times New Roman"/>
-                                      <w:color w:val="134163" w:themeColor="accent2" w:themeShade="80"/>
-                                      <w:spacing w:val="10"/>
-                                      <w:sz w:val="40"/>
-                                      <w:szCs w:val="40"/>
-                                    </w:rPr>
-                                    <w:t>Pratima Kumari – S372068</w:t>
-                                  </w:r>
-                                </w:p>
-                                <w:p>
-                                  <w:pPr>
-                                    <w:pStyle w:val="NoSpacing"/>
-                                    <w:shd w:val="clear" w:color="auto" w:fill="DFECEB" w:themeFill="accent6" w:themeFillTint="33"/>
-                                    <w:jc w:val="right"/>
                                     <w:rPr>
                                       <w:rFonts w:ascii="Times New Roman" w:hAnsi="Times New Roman" w:cs="Times New Roman"/>
                                       <w:color w:val="134163" w:themeColor="accent2" w:themeShade="80"/>
@@ -1035,131 +1134,151 @@
                                       <w:sz w:val="36"/>
                                       <w:szCs w:val="36"/>
                                     </w:rPr>
-                                  </w:pPr>
-                                  <w:sdt>
-                                    <w:sdtPr>
-                                      <w:rPr>
-                                        <w:rFonts w:ascii="Times New Roman" w:hAnsi="Times New Roman" w:cs="Times New Roman"/>
-                                        <w:color w:val="134163" w:themeColor="accent2" w:themeShade="80"/>
-                                        <w:spacing w:val="10"/>
-                                        <w:sz w:val="36"/>
-                                        <w:szCs w:val="36"/>
-                                      </w:rPr>
-                                      <w:alias w:val="Company"/>
-                                      <w:tag w:val=""/>
-                                      <w:id w:val="1712304738"/>
-                                      <w:showingPlcHdr/>
-                                      <w:dataBinding w:prefixMappings="xmlns:ns0='http://schemas.openxmlformats.org/officeDocument/2006/extended-properties' " w:xpath="/ns0:Properties[1]/ns0:Company[1]" w:storeItemID="{6668398D-A668-4E3E-A5EB-62B293D839F1}"/>
-                                      <w15:appearance w15:val="hidden"/>
-                                      <w:text/>
-                                    </w:sdtPr>
-                                    <w:sdtContent>
-                                      <w:r>
-                                        <w:rPr>
-                                          <w:rFonts w:ascii="Times New Roman" w:hAnsi="Times New Roman" w:cs="Times New Roman"/>
-                                          <w:color w:val="134163" w:themeColor="accent2" w:themeShade="80"/>
-                                          <w:spacing w:val="10"/>
-                                          <w:sz w:val="36"/>
-                                          <w:szCs w:val="36"/>
-                                        </w:rPr>
-                                        <w:t xml:space="preserve">     </w:t>
-                                      </w:r>
-                                    </w:sdtContent>
-                                  </w:sdt>
-                                </w:p>
-                              </w:txbxContent>
-                            </wps:txbx>
-                            <wps:bodyPr rot="0" spcFirstLastPara="0" vertOverflow="overflow" horzOverflow="overflow" vert="horz" wrap="square" lIns="0" tIns="0" rIns="457200" bIns="457200" numCol="1" spcCol="0" rtlCol="0" fromWordArt="0" anchor="b" anchorCtr="0" forceAA="0" compatLnSpc="1">
-                              <a:prstTxWarp prst="textNoShape">
-                                <a:avLst/>
-                              </a:prstTxWarp>
-                              <a:noAutofit/>
-                            </wps:bodyPr>
-                          </wps:wsp>
-                        </wpg:wgp>
-                      </a:graphicData>
-                    </a:graphic>
-                    <wp14:sizeRelH relativeFrom="margin">
-                      <wp14:pctWidth>0</wp14:pctWidth>
-                    </wp14:sizeRelH>
-                    <wp14:sizeRelV relativeFrom="margin">
-                      <wp14:pctHeight>0</wp14:pctHeight>
-                    </wp14:sizeRelV>
-                  </wp:anchor>
-                </w:drawing>
-              </mc:Choice>
-              <mc:Fallback>
-                <w:pict>
-                  <v:group w14:anchorId="5EA070E1" id="Group 454" o:spid="_x0000_s1032" alt="Title: Author and company name with crop mark graphic" style="position:absolute;margin-left:154pt;margin-top:447pt;width:441.75pt;height:395.15pt;z-index:251661312;mso-position-horizontal-relative:page;mso-position-vertical-relative:page;mso-width-relative:margin;mso-height-relative:margin" coordsize="46718,33741" o:gfxdata="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">
-                    <v:group id="Group 455" o:spid="_x0000_s1033" style="position:absolute;left:20383;width:26335;height:33741" coordsize="26289,33718" o:gfxdata="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">
-                      <v:shape id="Freeform 456" o:spid="_x0000_s1034" style="position:absolute;width:21336;height:28670;visibility:visible;mso-wrap-style:square;v-text-anchor:top" coordsize="1344,1806" o:gfxdata="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" path="m1344,1806l,1806,,1641r1176,l1176,r168,l1344,1806xe" fillcolor="#335b74 [3215]" stroked="f">
-                        <v:path arrowok="t" o:connecttype="custom" o:connectlocs="2133600,2867025;0,2867025;0,2605088;1866900,2605088;1866900,0;2133600,0;2133600,2867025" o:connectangles="0,0,0,0,0,0,0"/>
-                      </v:shape>
-                      <v:rect id="Rectangle 457" o:spid="_x0000_s1035" style="position:absolute;left:95;width:26194;height:33718;visibility:visible;mso-wrap-style:square;v-text-anchor:middle" o:gfxdata="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" filled="f" stroked="f" strokeweight="1pt"/>
-                    </v:group>
-                    <v:shape id="Text Box 458" o:spid="_x0000_s1036" type="#_x0000_t202" style="position:absolute;top:3501;width:39042;height:22591;visibility:visible;mso-wrap-style:square;v-text-anchor:bottom" o:gfxdata="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" filled="f" stroked="f" strokeweight=".5pt">
-                      <v:textbox inset="0,0,36pt,36pt">
-                        <w:txbxContent>
-                          <w:p>
-                            <w:pPr>
-                              <w:pStyle w:val="NoSpacing"/>
-                              <w:shd w:val="clear" w:color="auto" w:fill="DFECEB" w:themeFill="accent6" w:themeFillTint="33"/>
-                              <w:jc w:val="right"/>
-                              <w:rPr>
-                                <w:rFonts w:ascii="Times New Roman" w:hAnsi="Times New Roman" w:cs="Times New Roman"/>
-                                <w:color w:val="134163" w:themeColor="accent2" w:themeShade="80"/>
-                                <w:spacing w:val="10"/>
-                                <w:sz w:val="40"/>
-                                <w:szCs w:val="40"/>
-                              </w:rPr>
-                            </w:pPr>
+                                    <w:t xml:space="preserve">     </w:t>
+                                  </w:r>
+                                </w:sdtContent>
+                              </w:sdt>
+                            </w:p>
+                          </w:txbxContent>
+                        </wps:txbx>
+                        <wps:bodyPr rot="0" spcFirstLastPara="0" vertOverflow="overflow" horzOverflow="overflow" vert="horz" wrap="square" lIns="0" tIns="0" rIns="457200" bIns="457200" numCol="1" spcCol="0" rtlCol="0" fromWordArt="0" anchor="b" anchorCtr="0" forceAA="0" compatLnSpc="1">
+                          <a:prstTxWarp prst="textNoShape">
+                            <a:avLst/>
+                          </a:prstTxWarp>
+                          <a:noAutofit/>
+                        </wps:bodyPr>
+                      </wps:wsp>
+                    </wpg:wgp>
+                  </a:graphicData>
+                </a:graphic>
+                <wp14:sizeRelH relativeFrom="margin">
+                  <wp14:pctWidth>0</wp14:pctWidth>
+                </wp14:sizeRelH>
+                <wp14:sizeRelV relativeFrom="margin">
+                  <wp14:pctHeight>0</wp14:pctHeight>
+                </wp14:sizeRelV>
+              </wp:anchor>
+            </w:drawing>
+          </mc:Choice>
+          <mc:Fallback>
+            <w:pict>
+              <v:group w14:anchorId="5EA070E1" id="Group 454" o:spid="_x0000_s1032" alt="Title: Author and company name with crop mark graphic" style="position:absolute;margin-left:38.2pt;margin-top:5in;width:557.85pt;height:481.85pt;z-index:251661312;mso-position-horizontal-relative:page;mso-position-vertical-relative:page;mso-width-relative:margin;mso-height-relative:margin" coordorigin=",-7402" coordsize="46718,41144" o:gfxdata="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">
+                <v:group id="Group 455" o:spid="_x0000_s1033" style="position:absolute;left:20383;width:26335;height:33741" coordsize="26289,33718" o:gfxdata="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">
+                  <v:shape id="Freeform 456" o:spid="_x0000_s1034" style="position:absolute;width:21336;height:28670;visibility:visible;mso-wrap-style:square;v-text-anchor:top" coordsize="1344,1806" o:gfxdata="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" path="m1344,1806l,1806,,1641r1176,l1176,r168,l1344,1806xe" fillcolor="#335b74 [3215]" stroked="f">
+                    <v:path arrowok="t" o:connecttype="custom" o:connectlocs="2133600,2867025;0,2867025;0,2605088;1866900,2605088;1866900,0;2133600,0;2133600,2867025" o:connectangles="0,0,0,0,0,0,0"/>
+                  </v:shape>
+                  <v:rect id="Rectangle 457" o:spid="_x0000_s1035" style="position:absolute;left:95;width:26194;height:33718;visibility:visible;mso-wrap-style:square;v-text-anchor:middle" o:gfxdata="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" filled="f" stroked="f" strokeweight="1pt"/>
+                </v:group>
+                <v:shape id="Text Box 458" o:spid="_x0000_s1036" type="#_x0000_t202" style="position:absolute;top:-7402;width:39042;height:33494;visibility:visible;mso-wrap-style:square;v-text-anchor:bottom" o:gfxdata="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" filled="f" stroked="f" strokeweight=".5pt">
+                  <v:textbox inset="0,0,36pt,36pt">
+                    <w:txbxContent>
+                      <w:p>
+                        <w:pPr>
+                          <w:pStyle w:val="NoSpacing"/>
+                          <w:shd w:val="clear" w:color="auto" w:fill="DFECEB" w:themeFill="accent6" w:themeFillTint="33"/>
+                          <w:jc w:val="right"/>
+                          <w:rPr>
+                            <w:rFonts w:ascii="Times New Roman" w:hAnsi="Times New Roman" w:cs="Times New Roman"/>
+                            <w:color w:val="134163" w:themeColor="accent2" w:themeShade="80"/>
+                            <w:spacing w:val="10"/>
+                            <w:sz w:val="40"/>
+                            <w:szCs w:val="40"/>
+                          </w:rPr>
+                        </w:pPr>
+                        <w:r>
+                          <w:rPr>
+                            <w:rFonts w:ascii="Times New Roman" w:hAnsi="Times New Roman" w:cs="Times New Roman"/>
+                            <w:color w:val="134163" w:themeColor="accent2" w:themeShade="80"/>
+                            <w:spacing w:val="10"/>
+                            <w:sz w:val="40"/>
+                            <w:szCs w:val="40"/>
+                          </w:rPr>
+                          <w:br/>
+                        </w:r>
+                        <w:r>
+                          <w:rPr>
+                            <w:rFonts w:ascii="Times New Roman" w:hAnsi="Times New Roman" w:cs="Times New Roman"/>
+                            <w:color w:val="134163" w:themeColor="accent2" w:themeShade="80"/>
+                            <w:spacing w:val="10"/>
+                            <w:sz w:val="40"/>
+                            <w:szCs w:val="40"/>
+                          </w:rPr>
+                          <w:t>Presented by:</w:t>
+                        </w:r>
+                      </w:p>
+                      <w:p>
+                        <w:pPr>
+                          <w:pStyle w:val="NoSpacing"/>
+                          <w:shd w:val="clear" w:color="auto" w:fill="DFECEB" w:themeFill="accent6" w:themeFillTint="33"/>
+                          <w:jc w:val="right"/>
+                          <w:rPr>
+                            <w:sz w:val="24"/>
+                            <w:szCs w:val="24"/>
+                          </w:rPr>
+                        </w:pPr>
+                        <w:r>
+                          <w:rPr>
+                            <w:rFonts w:ascii="Times New Roman" w:hAnsi="Times New Roman" w:cs="Times New Roman"/>
+                            <w:color w:val="134163" w:themeColor="accent2" w:themeShade="80"/>
+                            <w:spacing w:val="10"/>
+                            <w:sz w:val="40"/>
+                            <w:szCs w:val="40"/>
+                          </w:rPr>
+                          <w:t xml:space="preserve">Pratima Kumari </w:t>
+                        </w:r>
+                        <w:r>
+                          <w:rPr>
+                            <w:rFonts w:ascii="Times New Roman" w:hAnsi="Times New Roman" w:cs="Times New Roman"/>
+                            <w:color w:val="134163" w:themeColor="accent2" w:themeShade="80"/>
+                            <w:spacing w:val="10"/>
+                            <w:sz w:val="40"/>
+                            <w:szCs w:val="40"/>
+                          </w:rPr>
+                          <w:br/>
+                        </w:r>
+                        <w:r>
+                          <w:rPr>
+                            <w:rFonts w:ascii="Times New Roman" w:hAnsi="Times New Roman" w:cs="Times New Roman"/>
+                            <w:color w:val="134163" w:themeColor="accent2" w:themeShade="80"/>
+                            <w:spacing w:val="10"/>
+                            <w:sz w:val="40"/>
+                            <w:szCs w:val="40"/>
+                          </w:rPr>
+                          <w:t>S372068</w:t>
+                        </w:r>
+                      </w:p>
+                      <w:p>
+                        <w:pPr>
+                          <w:pStyle w:val="NoSpacing"/>
+                          <w:shd w:val="clear" w:color="auto" w:fill="DFECEB" w:themeFill="accent6" w:themeFillTint="33"/>
+                          <w:jc w:val="right"/>
+                          <w:rPr>
+                            <w:rFonts w:ascii="Times New Roman" w:hAnsi="Times New Roman" w:cs="Times New Roman"/>
+                            <w:color w:val="134163" w:themeColor="accent2" w:themeShade="80"/>
+                            <w:spacing w:val="10"/>
+                            <w:sz w:val="36"/>
+                            <w:szCs w:val="36"/>
+                          </w:rPr>
+                        </w:pPr>
+                        <w:sdt>
+                          <w:sdtPr>
+                            <w:rPr>
+                              <w:rFonts w:ascii="Times New Roman" w:hAnsi="Times New Roman" w:cs="Times New Roman"/>
+                              <w:color w:val="134163" w:themeColor="accent2" w:themeShade="80"/>
+                              <w:spacing w:val="10"/>
+                              <w:sz w:val="36"/>
+                              <w:szCs w:val="36"/>
+                            </w:rPr>
+                            <w:alias w:val="Company"/>
+                            <w:tag w:val=""/>
+                            <w:id w:val="1712304738"/>
+                            <w:showingPlcHdr/>
+                            <w:dataBinding w:prefixMappings="xmlns:ns0='http://schemas.openxmlformats.org/officeDocument/2006/extended-properties' " w:xpath="/ns0:Properties[1]/ns0:Company[1]" w:storeItemID="{6668398D-A668-4E3E-A5EB-62B293D839F1}"/>
+                            <w15:appearance w15:val="hidden"/>
+                            <w:text/>
+                          </w:sdtPr>
+                          <w:sdtContent>
                             <w:r>
-                              <w:rPr>
-                                <w:rFonts w:ascii="Times New Roman" w:hAnsi="Times New Roman" w:cs="Times New Roman"/>
-                                <w:color w:val="134163" w:themeColor="accent2" w:themeShade="80"/>
-                                <w:spacing w:val="10"/>
-                                <w:sz w:val="40"/>
-                                <w:szCs w:val="40"/>
-                              </w:rPr>
-                              <w:br/>
-                            </w:r>
-                            <w:r>
-                              <w:rPr>
-                                <w:rFonts w:ascii="Times New Roman" w:hAnsi="Times New Roman" w:cs="Times New Roman"/>
-                                <w:color w:val="134163" w:themeColor="accent2" w:themeShade="80"/>
-                                <w:spacing w:val="10"/>
-                                <w:sz w:val="40"/>
-                                <w:szCs w:val="40"/>
-                              </w:rPr>
-                              <w:t>Presented by:</w:t>
-                            </w:r>
-                          </w:p>
-                          <w:p>
-                            <w:pPr>
-                              <w:pStyle w:val="NoSpacing"/>
-                              <w:shd w:val="clear" w:color="auto" w:fill="DFECEB" w:themeFill="accent6" w:themeFillTint="33"/>
-                              <w:jc w:val="right"/>
-                              <w:rPr>
-                                <w:sz w:val="24"/>
-                                <w:szCs w:val="24"/>
-                              </w:rPr>
-                            </w:pPr>
-                            <w:r>
-                              <w:rPr>
-                                <w:rFonts w:ascii="Times New Roman" w:hAnsi="Times New Roman" w:cs="Times New Roman"/>
-                                <w:color w:val="134163" w:themeColor="accent2" w:themeShade="80"/>
-                                <w:spacing w:val="10"/>
-                                <w:sz w:val="40"/>
-                                <w:szCs w:val="40"/>
-                              </w:rPr>
-                              <w:t>Pratima Kumari – S372068</w:t>
-                            </w:r>
-                          </w:p>
-                          <w:p>
-                            <w:pPr>
-                              <w:pStyle w:val="NoSpacing"/>
-                              <w:shd w:val="clear" w:color="auto" w:fill="DFECEB" w:themeFill="accent6" w:themeFillTint="33"/>
-                              <w:jc w:val="right"/>
                               <w:rPr>
                                 <w:rFonts w:ascii="Times New Roman" w:hAnsi="Times New Roman" w:cs="Times New Roman"/>
                                 <w:color w:val="134163" w:themeColor="accent2" w:themeShade="80"/>
@@ -1167,60 +1286,20 @@
                                 <w:sz w:val="36"/>
                                 <w:szCs w:val="36"/>
                               </w:rPr>
-                            </w:pPr>
-                            <w:sdt>
-                              <w:sdtPr>
-                                <w:rPr>
-                                  <w:rFonts w:ascii="Times New Roman" w:hAnsi="Times New Roman" w:cs="Times New Roman"/>
-                                  <w:color w:val="134163" w:themeColor="accent2" w:themeShade="80"/>
-                                  <w:spacing w:val="10"/>
-                                  <w:sz w:val="36"/>
-                                  <w:szCs w:val="36"/>
-                                </w:rPr>
-                                <w:alias w:val="Company"/>
-                                <w:tag w:val=""/>
-                                <w:id w:val="1712304738"/>
-                                <w:showingPlcHdr/>
-                                <w:dataBinding w:prefixMappings="xmlns:ns0='http://schemas.openxmlformats.org/officeDocument/2006/extended-properties' " w:xpath="/ns0:Properties[1]/ns0:Company[1]" w:storeItemID="{6668398D-A668-4E3E-A5EB-62B293D839F1}"/>
-                                <w15:appearance w15:val="hidden"/>
-                                <w:text/>
-                              </w:sdtPr>
-                              <w:sdtContent>
-                                <w:r>
-                                  <w:rPr>
-                                    <w:rFonts w:ascii="Times New Roman" w:hAnsi="Times New Roman" w:cs="Times New Roman"/>
-                                    <w:color w:val="134163" w:themeColor="accent2" w:themeShade="80"/>
-                                    <w:spacing w:val="10"/>
-                                    <w:sz w:val="36"/>
-                                    <w:szCs w:val="36"/>
-                                  </w:rPr>
-                                  <w:t xml:space="preserve">     </w:t>
-                                </w:r>
-                              </w:sdtContent>
-                            </w:sdt>
-                          </w:p>
-                        </w:txbxContent>
-                      </v:textbox>
-                    </v:shape>
-                    <w10:wrap anchorx="page" anchory="page"/>
-                  </v:group>
-                </w:pict>
-              </mc:Fallback>
-            </mc:AlternateContent>
-          </w:r>
-        </w:p>
-      </w:sdtContent>
-    </w:sdt>
-    <w:p>
-      <w:pPr>
-        <w:pStyle w:val="code-line"/>
-        <w:rPr>
-          <w:rFonts w:ascii="Segoe UI" w:hAnsi="Segoe UI" w:cs="Segoe UI"/>
-          <w:color w:val="000000"/>
-          <w:sz w:val="21"/>
-          <w:szCs w:val="21"/>
-        </w:rPr>
-      </w:pPr>
+                              <w:t xml:space="preserve">     </w:t>
+                            </w:r>
+                          </w:sdtContent>
+                        </w:sdt>
+                      </w:p>
+                    </w:txbxContent>
+                  </v:textbox>
+                </v:shape>
+                <w10:wrap anchorx="page" anchory="page"/>
+              </v:group>
+            </w:pict>
+          </mc:Fallback>
+        </mc:AlternateContent>
+      </w:r>
     </w:p>
     <w:sectPr>
       <w:footerReference w:type="even" r:id="rId8"/>

</xml_diff>